<commit_message>
Añado el atributo de calidad de depuracion
</commit_message>
<xml_diff>
--- a/Documentacion/AC & Stakeholders.docx
+++ b/Documentacion/AC & Stakeholders.docx
@@ -30,13 +30,7 @@
         <w:spacing w:after="0"/>
       </w:pPr>
       <w:r>
-        <w:t>Los diferentes atributos de calidad son de interés para alguno de</w:t>
-      </w:r>
-      <w:r>
-        <w:t xml:space="preserve"> los Stakeholders. La siguiente </w:t>
-      </w:r>
-      <w:r>
-        <w:t>tabla muestra la lista de intereses para el proyecto actual:</w:t>
+        <w:t>Los diferentes atributos de calidad son de interés para alguno de los Stakeholders. La siguiente tabla muestra la lista de intereses para el proyecto actual:</w:t>
       </w:r>
     </w:p>
     <w:p>
@@ -571,13 +565,91 @@
           </w:p>
         </w:tc>
       </w:tr>
+      <w:tr>
+        <w:tc>
+          <w:tcPr>
+            <w:tcW w:w="2547" w:type="dxa"/>
+          </w:tcPr>
+          <w:p>
+            <w:pPr>
+              <w:jc w:val="center"/>
+              <w:rPr>
+                <w:b/>
+              </w:rPr>
+            </w:pPr>
+            <w:r>
+              <w:rPr>
+                <w:b/>
+              </w:rPr>
+              <w:t>AT007</w:t>
+            </w:r>
+          </w:p>
+        </w:tc>
+        <w:tc>
+          <w:tcPr>
+            <w:tcW w:w="850" w:type="dxa"/>
+          </w:tcPr>
+          <w:p>
+            <w:pPr>
+              <w:jc w:val="center"/>
+              <w:rPr>
+                <w:b/>
+              </w:rPr>
+            </w:pPr>
+            <w:r>
+              <w:rPr>
+                <w:b/>
+              </w:rPr>
+              <w:t>X</w:t>
+            </w:r>
+          </w:p>
+        </w:tc>
+        <w:tc>
+          <w:tcPr>
+            <w:tcW w:w="851" w:type="dxa"/>
+          </w:tcPr>
+          <w:p>
+            <w:pPr>
+              <w:jc w:val="center"/>
+              <w:rPr>
+                <w:b/>
+              </w:rPr>
+            </w:pPr>
+            <w:r>
+              <w:rPr>
+                <w:b/>
+              </w:rPr>
+              <w:t>X</w:t>
+            </w:r>
+          </w:p>
+        </w:tc>
+        <w:tc>
+          <w:tcPr>
+            <w:tcW w:w="850" w:type="dxa"/>
+          </w:tcPr>
+          <w:p>
+            <w:pPr>
+              <w:jc w:val="center"/>
+              <w:rPr>
+                <w:b/>
+              </w:rPr>
+            </w:pPr>
+            <w:r>
+              <w:rPr>
+                <w:b/>
+              </w:rPr>
+              <w:t>X</w:t>
+            </w:r>
+            <w:bookmarkStart w:id="0" w:name="_GoBack"/>
+            <w:bookmarkEnd w:id="0"/>
+          </w:p>
+        </w:tc>
+      </w:tr>
     </w:tbl>
     <w:p>
       <w:pPr>
         <w:spacing w:after="0"/>
       </w:pPr>
-      <w:bookmarkStart w:id="0" w:name="_GoBack"/>
-      <w:bookmarkEnd w:id="0"/>
     </w:p>
     <w:sectPr>
       <w:pgSz w:w="11906" w:h="16838"/>
@@ -1019,7 +1091,6 @@
       <w:spacing w:after="0" w:line="240" w:lineRule="auto"/>
     </w:pPr>
     <w:tblPr>
-      <w:tblInd w:w="0" w:type="dxa"/>
       <w:tblBorders>
         <w:top w:val="single" w:sz="4" w:space="0" w:color="auto"/>
         <w:left w:val="single" w:sz="4" w:space="0" w:color="auto"/>
@@ -1028,12 +1099,6 @@
         <w:insideH w:val="single" w:sz="4" w:space="0" w:color="auto"/>
         <w:insideV w:val="single" w:sz="4" w:space="0" w:color="auto"/>
       </w:tblBorders>
-      <w:tblCellMar>
-        <w:top w:w="0" w:type="dxa"/>
-        <w:left w:w="108" w:type="dxa"/>
-        <w:bottom w:w="0" w:type="dxa"/>
-        <w:right w:w="108" w:type="dxa"/>
-      </w:tblCellMar>
     </w:tblPr>
   </w:style>
 </w:styles>

</xml_diff>

<commit_message>
Actualizados atributos de calidad, escenarios de calidad, añadido documentos de vistas, añadido join con diagrama de contexto, etc
</commit_message>
<xml_diff>
--- a/Documentacion/AC & Stakeholders.docx
+++ b/Documentacion/AC & Stakeholders.docx
@@ -155,12 +155,6 @@
                 <w:b/>
               </w:rPr>
             </w:pPr>
-            <w:r>
-              <w:rPr>
-                <w:b/>
-              </w:rPr>
-              <w:t>X</w:t>
-            </w:r>
           </w:p>
         </w:tc>
         <w:tc>
@@ -174,12 +168,6 @@
                 <w:b/>
               </w:rPr>
             </w:pPr>
-            <w:r>
-              <w:rPr>
-                <w:b/>
-              </w:rPr>
-              <w:t>X</w:t>
-            </w:r>
           </w:p>
         </w:tc>
         <w:tc>
@@ -233,12 +221,6 @@
                 <w:b/>
               </w:rPr>
             </w:pPr>
-            <w:r>
-              <w:rPr>
-                <w:b/>
-              </w:rPr>
-              <w:t>X</w:t>
-            </w:r>
           </w:p>
         </w:tc>
         <w:tc>
@@ -302,12 +284,6 @@
                 <w:b/>
               </w:rPr>
             </w:pPr>
-            <w:r>
-              <w:rPr>
-                <w:b/>
-              </w:rPr>
-              <w:t>X</w:t>
-            </w:r>
           </w:p>
         </w:tc>
         <w:tc>
@@ -440,6 +416,19 @@
                 <w:b/>
               </w:rPr>
             </w:pPr>
+          </w:p>
+        </w:tc>
+        <w:tc>
+          <w:tcPr>
+            <w:tcW w:w="851" w:type="dxa"/>
+          </w:tcPr>
+          <w:p>
+            <w:pPr>
+              <w:jc w:val="center"/>
+              <w:rPr>
+                <w:b/>
+              </w:rPr>
+            </w:pPr>
             <w:r>
               <w:rPr>
                 <w:b/>
@@ -450,7 +439,7 @@
         </w:tc>
         <w:tc>
           <w:tcPr>
-            <w:tcW w:w="851" w:type="dxa"/>
+            <w:tcW w:w="850" w:type="dxa"/>
           </w:tcPr>
           <w:p>
             <w:pPr>
@@ -467,25 +456,8 @@
             </w:r>
           </w:p>
         </w:tc>
-        <w:tc>
-          <w:tcPr>
-            <w:tcW w:w="850" w:type="dxa"/>
-          </w:tcPr>
-          <w:p>
-            <w:pPr>
-              <w:jc w:val="center"/>
-              <w:rPr>
-                <w:b/>
-              </w:rPr>
-            </w:pPr>
-            <w:r>
-              <w:rPr>
-                <w:b/>
-              </w:rPr>
-              <w:t>X</w:t>
-            </w:r>
-          </w:p>
-        </w:tc>
+        <w:bookmarkStart w:id="0" w:name="_GoBack"/>
+        <w:bookmarkEnd w:id="0"/>
       </w:tr>
       <w:tr>
         <w:tc>
@@ -596,6 +568,19 @@
                 <w:b/>
               </w:rPr>
             </w:pPr>
+          </w:p>
+        </w:tc>
+        <w:tc>
+          <w:tcPr>
+            <w:tcW w:w="851" w:type="dxa"/>
+          </w:tcPr>
+          <w:p>
+            <w:pPr>
+              <w:jc w:val="center"/>
+              <w:rPr>
+                <w:b/>
+              </w:rPr>
+            </w:pPr>
             <w:r>
               <w:rPr>
                 <w:b/>
@@ -606,6 +591,65 @@
         </w:tc>
         <w:tc>
           <w:tcPr>
+            <w:tcW w:w="850" w:type="dxa"/>
+          </w:tcPr>
+          <w:p>
+            <w:pPr>
+              <w:jc w:val="center"/>
+              <w:rPr>
+                <w:b/>
+              </w:rPr>
+            </w:pPr>
+            <w:r>
+              <w:rPr>
+                <w:b/>
+              </w:rPr>
+              <w:t>X</w:t>
+            </w:r>
+          </w:p>
+        </w:tc>
+      </w:tr>
+      <w:tr>
+        <w:tc>
+          <w:tcPr>
+            <w:tcW w:w="2547" w:type="dxa"/>
+          </w:tcPr>
+          <w:p>
+            <w:pPr>
+              <w:jc w:val="center"/>
+              <w:rPr>
+                <w:b/>
+              </w:rPr>
+            </w:pPr>
+            <w:r>
+              <w:rPr>
+                <w:b/>
+              </w:rPr>
+              <w:t>AT008</w:t>
+            </w:r>
+          </w:p>
+        </w:tc>
+        <w:tc>
+          <w:tcPr>
+            <w:tcW w:w="850" w:type="dxa"/>
+          </w:tcPr>
+          <w:p>
+            <w:pPr>
+              <w:jc w:val="center"/>
+              <w:rPr>
+                <w:b/>
+              </w:rPr>
+            </w:pPr>
+            <w:r>
+              <w:rPr>
+                <w:b/>
+              </w:rPr>
+              <w:t>X</w:t>
+            </w:r>
+          </w:p>
+        </w:tc>
+        <w:tc>
+          <w:tcPr>
             <w:tcW w:w="851" w:type="dxa"/>
           </w:tcPr>
           <w:p>
@@ -634,14 +678,6 @@
                 <w:b/>
               </w:rPr>
             </w:pPr>
-            <w:r>
-              <w:rPr>
-                <w:b/>
-              </w:rPr>
-              <w:t>X</w:t>
-            </w:r>
-            <w:bookmarkStart w:id="0" w:name="_GoBack"/>
-            <w:bookmarkEnd w:id="0"/>
           </w:p>
         </w:tc>
       </w:tr>
@@ -1091,6 +1127,7 @@
       <w:spacing w:after="0" w:line="240" w:lineRule="auto"/>
     </w:pPr>
     <w:tblPr>
+      <w:tblInd w:w="0" w:type="dxa"/>
       <w:tblBorders>
         <w:top w:val="single" w:sz="4" w:space="0" w:color="auto"/>
         <w:left w:val="single" w:sz="4" w:space="0" w:color="auto"/>
@@ -1099,6 +1136,12 @@
         <w:insideH w:val="single" w:sz="4" w:space="0" w:color="auto"/>
         <w:insideV w:val="single" w:sz="4" w:space="0" w:color="auto"/>
       </w:tblBorders>
+      <w:tblCellMar>
+        <w:top w:w="0" w:type="dxa"/>
+        <w:left w:w="108" w:type="dxa"/>
+        <w:bottom w:w="0" w:type="dxa"/>
+        <w:right w:w="108" w:type="dxa"/>
+      </w:tblCellMar>
     </w:tblPr>
   </w:style>
 </w:styles>

</xml_diff>